<commit_message>
Part 1 ready to deliver?
</commit_message>
<xml_diff>
--- a/Lab4/Part1/Ruben/Lab4_Part1.docx
+++ b/Lab4/Part1/Ruben/Lab4_Part1.docx
@@ -1,6 +1,6 @@
 
 <file path=word/document.xml><?xml version="1.0" encoding="utf-8"?>
-<w:document xmlns:wpc="http://schemas.microsoft.com/office/word/2010/wordprocessingCanvas" xmlns:cx="http://schemas.microsoft.com/office/drawing/2014/chartex" xmlns:cx1="http://schemas.microsoft.com/office/drawing/2015/9/8/chartex" xmlns:cx2="http://schemas.microsoft.com/office/drawing/2015/10/21/chartex" xmlns:cx3="http://schemas.microsoft.com/office/drawing/2016/5/9/chartex" xmlns:cx4="http://schemas.microsoft.com/office/drawing/2016/5/10/chartex" xmlns:cx5="http://schemas.microsoft.com/office/drawing/2016/5/11/chartex" xmlns:cx6="http://schemas.microsoft.com/office/drawing/2016/5/12/chartex" xmlns:cx7="http://schemas.microsoft.com/office/drawing/2016/5/13/chartex" xmlns:cx8="http://schemas.microsoft.com/office/drawing/2016/5/14/chartex" xmlns:mc="http://schemas.openxmlformats.org/markup-compatibility/2006" xmlns:o="urn:schemas-microsoft-com:office:office" xmlns:r="http://schemas.openxmlformats.org/officeDocument/2006/relationships" xmlns:m="http://schemas.openxmlformats.org/officeDocument/2006/math" xmlns:v="urn:schemas-microsoft-com:vml" xmlns:wp14="http://schemas.microsoft.com/office/word/2010/wordprocessingDrawing" xmlns:wp="http://schemas.openxmlformats.org/drawingml/2006/wordprocessingDrawing" xmlns:w10="urn:schemas-microsoft-com:office:word" xmlns:w="http://schemas.openxmlformats.org/wordprocessingml/2006/main" xmlns:w14="http://schemas.microsoft.com/office/word/2010/wordml" xmlns:w15="http://schemas.microsoft.com/office/word/2012/wordml" xmlns:w16se="http://schemas.microsoft.com/office/word/2015/wordml/symex" xmlns:wpg="http://schemas.microsoft.com/office/word/2010/wordprocessingGroup" xmlns:wpi="http://schemas.microsoft.com/office/word/2010/wordprocessingInk" xmlns:wne="http://schemas.microsoft.com/office/word/2006/wordml" xmlns:wps="http://schemas.microsoft.com/office/word/2010/wordprocessingShape" mc:Ignorable="w14 w15 w16se wp14">
+<w:document xmlns:wpc="http://schemas.microsoft.com/office/word/2010/wordprocessingCanvas" xmlns:cx="http://schemas.microsoft.com/office/drawing/2014/chartex" xmlns:cx1="http://schemas.microsoft.com/office/drawing/2015/9/8/chartex" xmlns:cx2="http://schemas.microsoft.com/office/drawing/2015/10/21/chartex" xmlns:cx3="http://schemas.microsoft.com/office/drawing/2016/5/9/chartex" xmlns:cx4="http://schemas.microsoft.com/office/drawing/2016/5/10/chartex" xmlns:cx5="http://schemas.microsoft.com/office/drawing/2016/5/11/chartex" xmlns:cx6="http://schemas.microsoft.com/office/drawing/2016/5/12/chartex" xmlns:cx7="http://schemas.microsoft.com/office/drawing/2016/5/13/chartex" xmlns:cx8="http://schemas.microsoft.com/office/drawing/2016/5/14/chartex" xmlns:mc="http://schemas.openxmlformats.org/markup-compatibility/2006" xmlns:aink="http://schemas.microsoft.com/office/drawing/2016/ink" xmlns:am3d="http://schemas.microsoft.com/office/drawing/2017/model3d" xmlns:o="urn:schemas-microsoft-com:office:office" xmlns:r="http://schemas.openxmlformats.org/officeDocument/2006/relationships" xmlns:m="http://schemas.openxmlformats.org/officeDocument/2006/math" xmlns:v="urn:schemas-microsoft-com:vml" xmlns:wp14="http://schemas.microsoft.com/office/word/2010/wordprocessingDrawing" xmlns:wp="http://schemas.openxmlformats.org/drawingml/2006/wordprocessingDrawing" xmlns:w10="urn:schemas-microsoft-com:office:word" xmlns:w="http://schemas.openxmlformats.org/wordprocessingml/2006/main" xmlns:w14="http://schemas.microsoft.com/office/word/2010/wordml" xmlns:w15="http://schemas.microsoft.com/office/word/2012/wordml" xmlns:w16cid="http://schemas.microsoft.com/office/word/2016/wordml/cid" xmlns:w16se="http://schemas.microsoft.com/office/word/2015/wordml/symex" xmlns:wpg="http://schemas.microsoft.com/office/word/2010/wordprocessingGroup" xmlns:wpi="http://schemas.microsoft.com/office/word/2010/wordprocessingInk" xmlns:wne="http://schemas.microsoft.com/office/word/2006/wordml" xmlns:wps="http://schemas.microsoft.com/office/word/2010/wordprocessingShape" mc:Ignorable="w14 w15 w16se w16cid wp14">
   <w:body>
     <w:p>
       <w:pPr>
@@ -11,7 +11,9 @@
         </w:rPr>
       </w:pPr>
       <w:bookmarkStart w:id="0" w:name="_Hlk481374202"/>
+      <w:bookmarkStart w:id="1" w:name="_GoBack"/>
       <w:bookmarkEnd w:id="0"/>
+      <w:bookmarkEnd w:id="1"/>
       <w:r>
         <w:rPr>
           <w:color w:val="0070C0"/>
@@ -99,7 +101,13 @@
         <w:jc w:val="both"/>
       </w:pPr>
       <w:r>
-        <w:t>Inicialmente corremos o script Baseline fornecido pelo professor nas aulas de laborat</w:t>
+        <w:t>Inicialmente corre</w:t>
+      </w:r>
+      <w:r>
+        <w:t>u-se</w:t>
+      </w:r>
+      <w:r>
+        <w:t xml:space="preserve"> o script Baseline fornecido pelo professor nas aulas de laborat</w:t>
       </w:r>
       <w:r>
         <w:t>ó</w:t>
@@ -111,55 +119,109 @@
         <w:t xml:space="preserve"> Coloc</w:t>
       </w:r>
       <w:r>
+        <w:t>ou-se</w:t>
+      </w:r>
+      <w:r>
+        <w:t xml:space="preserve"> todas as vari</w:t>
+      </w:r>
+      <w:r>
         <w:t>á</w:t>
       </w:r>
       <w:r>
-        <w:t>mos todas as vari</w:t>
+        <w:t>veis dos STEP[N] com N de 0 a 4 com valor positivo (true).</w:t>
+      </w:r>
+      <w:r>
+        <w:t xml:space="preserve"> Obte</w:t>
+      </w:r>
+      <w:r>
+        <w:t>ve</w:t>
+      </w:r>
+      <w:r>
+        <w:t>-se</w:t>
+      </w:r>
+      <w:r>
+        <w:t xml:space="preserve"> uma percentagem </w:t>
+      </w:r>
+      <w:r>
+        <w:t xml:space="preserve">inicial </w:t>
+      </w:r>
+      <w:r>
+        <w:t xml:space="preserve">de </w:t>
+      </w:r>
+      <w:r>
+        <w:rPr>
+          <w:b/>
+        </w:rPr>
+        <w:t>80,3653% (528/657)</w:t>
+      </w:r>
+      <w:r>
+        <w:t xml:space="preserve"> de ficheiros corretamente classificados</w:t>
+      </w:r>
+      <w:r>
+        <w:t xml:space="preserve"> usando os comandos </w:t>
+      </w:r>
+      <w:r>
+        <w:rPr>
+          <w:i/>
+        </w:rPr>
+        <w:t>“</w:t>
+      </w:r>
+      <w:r>
+        <w:rPr>
+          <w:i/>
+        </w:rPr>
+        <w:t>-t 0</w:t>
+      </w:r>
+      <w:r>
+        <w:rPr>
+          <w:i/>
+        </w:rPr>
+        <w:t>”</w:t>
+      </w:r>
+      <w:r>
+        <w:t xml:space="preserve"> que corresponde a um </w:t>
+      </w:r>
+      <w:r>
+        <w:rPr>
+          <w:u w:val="single"/>
+        </w:rPr>
+        <w:t>Kernel linear</w:t>
+      </w:r>
+      <w:r>
+        <w:t>. A maneira como se estruturou todo o processo, foi a seguinte:</w:t>
+      </w:r>
+      <w:r>
+        <w:t xml:space="preserve"> o nosso sistema retirou inicialmente alguns </w:t>
+      </w:r>
+      <w:r>
+        <w:t>“</w:t>
+      </w:r>
+      <w:r>
+        <w:t>features</w:t>
+      </w:r>
+      <w:r>
+        <w:t>”</w:t>
+      </w:r>
+      <w:r>
+        <w:t xml:space="preserve"> dos ficheiros de </w:t>
       </w:r>
       <w:r>
         <w:t>á</w:t>
       </w:r>
       <w:r>
-        <w:t>veis dos STEP[N] com N de 0 a 4 com valor positivo (true).</w:t>
-      </w:r>
-      <w:r>
-        <w:t xml:space="preserve"> Obtivemos uma percentagem de 80,3653% (528/657) de ficheiros corretamente classificados</w:t>
-      </w:r>
-      <w:r>
-        <w:t xml:space="preserve"> usando os comandos </w:t>
-      </w:r>
-      <w:r>
-        <w:t>“</w:t>
-      </w:r>
-      <w:r>
-        <w:t>-t 0</w:t>
-      </w:r>
-      <w:r>
-        <w:t>”</w:t>
-      </w:r>
-      <w:r>
-        <w:t xml:space="preserve"> que corresponde a um Kernel linear</w:t>
-      </w:r>
-      <w:r>
-        <w:t xml:space="preserve">. A maneira como sito se processou foi do seguinte modo, o nosso sistema retirou inicialmente alguns </w:t>
-      </w:r>
-      <w:r>
-        <w:t>“</w:t>
-      </w:r>
-      <w:r>
-        <w:t>features</w:t>
-      </w:r>
-      <w:r>
-        <w:t>”</w:t>
-      </w:r>
-      <w:r>
-        <w:t xml:space="preserve"> dos ficheiros de </w:t>
-      </w:r>
-      <w:r>
-        <w:t>á</w:t>
-      </w:r>
-      <w:r>
-        <w:t>udio que nos eram fornecidos e crio um modelo utilizando a biblioteca de Support Vector Machines</w:t>
+        <w:t>udi</w:t>
+      </w:r>
+      <w:r>
+        <w:t>o que nos eram fornecidos criando</w:t>
+      </w:r>
+      <w:r>
+        <w:t xml:space="preserve"> um modelo </w:t>
+      </w:r>
+      <w:r>
+        <w:t xml:space="preserve">que </w:t>
+      </w:r>
+      <w:r>
+        <w:t>utiliza a biblioteca de Support Vector Machines</w:t>
       </w:r>
       <w:r>
         <w:t>. P</w:t>
@@ -171,7 +233,16 @@
         <w:t xml:space="preserve"> conseguisse aprender por si, foi-lhe fornecido um conjunto de ficheiros de treino, e este foi validado no conjunto de ficheiros de um ambiente de desenvolvimento</w:t>
       </w:r>
       <w:r>
-        <w:t>. Conseguimos comprovar a qualidade do nosso classificador pois foram-nos fornecidas labels para cada um dos fic</w:t>
+        <w:t xml:space="preserve">. Conseguiu-se </w:t>
+      </w:r>
+      <w:r>
+        <w:t>comprovar a qualidade do n</w:t>
+      </w:r>
+      <w:r>
+        <w:t>osso classificador pois foram</w:t>
+      </w:r>
+      <w:r>
+        <w:t xml:space="preserve"> fornecidas labels para cada um dos fic</w:t>
       </w:r>
       <w:r>
         <w:t xml:space="preserve">heiros de treino e desenvolvimento. </w:t>
@@ -247,7 +318,16 @@
         <w:jc w:val="both"/>
       </w:pPr>
       <w:r>
-        <w:t>Inicialmente o grupo decidiu alterar os par</w:t>
+        <w:t xml:space="preserve">Inicialmente </w:t>
+      </w:r>
+      <w:r>
+        <w:t>decidiu</w:t>
+      </w:r>
+      <w:r>
+        <w:t>-se</w:t>
+      </w:r>
+      <w:r>
+        <w:t xml:space="preserve"> alterar os par</w:t>
       </w:r>
       <w:r>
         <w:t>â</w:t>
@@ -270,8 +350,14 @@
           <w:numId w:val="3"/>
         </w:numPr>
         <w:jc w:val="both"/>
-      </w:pPr>
-      <w:r>
+        <w:rPr>
+          <w:i/>
+        </w:rPr>
+      </w:pPr>
+      <w:r>
+        <w:rPr>
+          <w:i/>
+        </w:rPr>
         <w:t>-t 1 (Polynomial)</w:t>
       </w:r>
     </w:p>
@@ -283,8 +369,14 @@
           <w:numId w:val="3"/>
         </w:numPr>
         <w:jc w:val="both"/>
-      </w:pPr>
-      <w:r>
+        <w:rPr>
+          <w:i/>
+        </w:rPr>
+      </w:pPr>
+      <w:r>
+        <w:rPr>
+          <w:i/>
+        </w:rPr>
         <w:t>-t 2 (Radial Basis)</w:t>
       </w:r>
     </w:p>
@@ -296,14 +388,20 @@
           <w:numId w:val="3"/>
         </w:numPr>
         <w:jc w:val="both"/>
-      </w:pPr>
-      <w:r>
-        <w:t>-</w:t>
-      </w:r>
-      <w:r>
-        <w:t>t 3 (Sigmoid</w:t>
-      </w:r>
-      <w:r>
+        <w:rPr>
+          <w:i/>
+        </w:rPr>
+      </w:pPr>
+      <w:r>
+        <w:rPr>
+          <w:i/>
+        </w:rPr>
+        <w:t>-t 3 (Sigmoid</w:t>
+      </w:r>
+      <w:r>
+        <w:rPr>
+          <w:i/>
+        </w:rPr>
         <w:t>)</w:t>
       </w:r>
     </w:p>
@@ -315,11 +413,20 @@
           <w:numId w:val="3"/>
         </w:numPr>
         <w:jc w:val="both"/>
-      </w:pPr>
-      <w:r>
+        <w:rPr>
+          <w:i/>
+        </w:rPr>
+      </w:pPr>
+      <w:r>
+        <w:rPr>
+          <w:i/>
+        </w:rPr>
         <w:t>-s 0 C</w:t>
       </w:r>
       <w:r>
+        <w:rPr>
+          <w:i/>
+        </w:rPr>
         <w:t>-SVC</w:t>
       </w:r>
     </w:p>
@@ -331,8 +438,14 @@
           <w:numId w:val="3"/>
         </w:numPr>
         <w:jc w:val="both"/>
-      </w:pPr>
-      <w:r>
+        <w:rPr>
+          <w:i/>
+        </w:rPr>
+      </w:pPr>
+      <w:r>
+        <w:rPr>
+          <w:i/>
+        </w:rPr>
         <w:t>-s 1 nu-SVC</w:t>
       </w:r>
     </w:p>
@@ -344,11 +457,20 @@
           <w:numId w:val="3"/>
         </w:numPr>
         <w:jc w:val="both"/>
-      </w:pPr>
-      <w:r>
+        <w:rPr>
+          <w:i/>
+        </w:rPr>
+      </w:pPr>
+      <w:r>
+        <w:rPr>
+          <w:i/>
+        </w:rPr>
         <w:t>-s 2 one-</w:t>
       </w:r>
       <w:r>
+        <w:rPr>
+          <w:i/>
+        </w:rPr>
         <w:t>class SVM</w:t>
       </w:r>
     </w:p>
@@ -360,11 +482,20 @@
           <w:numId w:val="3"/>
         </w:numPr>
         <w:jc w:val="both"/>
-      </w:pPr>
-      <w:r>
+        <w:rPr>
+          <w:i/>
+        </w:rPr>
+      </w:pPr>
+      <w:r>
+        <w:rPr>
+          <w:i/>
+        </w:rPr>
         <w:t>-s 3 epsilon</w:t>
       </w:r>
       <w:r>
+        <w:rPr>
+          <w:i/>
+        </w:rPr>
         <w:t>-SVR</w:t>
       </w:r>
     </w:p>
@@ -376,11 +507,20 @@
           <w:numId w:val="3"/>
         </w:numPr>
         <w:jc w:val="both"/>
-      </w:pPr>
-      <w:r>
+        <w:rPr>
+          <w:i/>
+        </w:rPr>
+      </w:pPr>
+      <w:r>
+        <w:rPr>
+          <w:i/>
+        </w:rPr>
         <w:t>-s 4 nu</w:t>
       </w:r>
       <w:r>
+        <w:rPr>
+          <w:i/>
+        </w:rPr>
         <w:t>-SVR</w:t>
       </w:r>
     </w:p>
@@ -408,16 +548,37 @@
         <w:t>çã</w:t>
       </w:r>
       <w:r>
-        <w:t xml:space="preserve">o dos ficheiros do ambiente de desenvolvimento de cerca de 76,1035% (500/657). O que </w:t>
+        <w:t xml:space="preserve">o dos ficheiros do ambiente de desenvolvimento de cerca de </w:t>
+      </w:r>
+      <w:r>
+        <w:rPr>
+          <w:b/>
+        </w:rPr>
+        <w:t>76,1035% (500/657)</w:t>
+      </w:r>
+      <w:r>
+        <w:t xml:space="preserve">. O que </w:t>
       </w:r>
       <w:r>
         <w:t>é</w:t>
       </w:r>
       <w:r>
-        <w:t xml:space="preserve"> ligeiramente inferior aos resultados anteriores que consideram um Kernel linear</w:t>
-      </w:r>
-      <w:r>
-        <w:t xml:space="preserve">, no entanto conseguimos reparar que todos estes realizavam </w:t>
+        <w:t xml:space="preserve"> ligeiramente inferior aos resultados anteriores que consideram um </w:t>
+      </w:r>
+      <w:r>
+        <w:rPr>
+          <w:u w:val="single"/>
+        </w:rPr>
+        <w:t>Kernel linear</w:t>
+      </w:r>
+      <w:r>
+        <w:t>, no en</w:t>
+      </w:r>
+      <w:r>
+        <w:t xml:space="preserve">tanto </w:t>
+      </w:r>
+      <w:r>
+        <w:t xml:space="preserve">todos estes realizavam </w:t>
       </w:r>
       <w:r>
         <w:t xml:space="preserve">muito </w:t>
@@ -429,7 +590,13 @@
         <w:t>çõ</w:t>
       </w:r>
       <w:r>
-        <w:t>es do que o Kernel linear</w:t>
+        <w:t xml:space="preserve">es do que o </w:t>
+      </w:r>
+      <w:r>
+        <w:rPr>
+          <w:u w:val="single"/>
+        </w:rPr>
+        <w:t>Kernel linear</w:t>
       </w:r>
       <w:r>
         <w:t>. Tal se deve ao facto de termos poucos ficheiros para treinar o nosso sistema e para al</w:t>
@@ -438,10 +605,13 @@
         <w:t>é</w:t>
       </w:r>
       <w:r>
-        <w:t>m disse cada um t</w:t>
-      </w:r>
-      <w:r>
-        <w:t>ê</w:t>
+        <w:t xml:space="preserve">m disso cada ficheiro </w:t>
+      </w:r>
+      <w:r>
+        <w:t>t</w:t>
+      </w:r>
+      <w:r>
+        <w:t>e</w:t>
       </w:r>
       <w:r>
         <w:t>m muitos par</w:t>
@@ -450,7 +620,13 @@
         <w:t>â</w:t>
       </w:r>
       <w:r>
-        <w:t xml:space="preserve">metros, features correspondentes. </w:t>
+        <w:t>metros,</w:t>
+      </w:r>
+      <w:r>
+        <w:t xml:space="preserve"> ou seja</w:t>
+      </w:r>
+      <w:r>
+        <w:t xml:space="preserve"> features correspondentes. </w:t>
       </w:r>
     </w:p>
     <w:p>
@@ -462,7 +638,13 @@
         <w:t xml:space="preserve">De modo a aumentar um pouco a qualidade do classificador, e considerando desta vez </w:t>
       </w:r>
       <w:r>
-        <w:t>o Kernel Linear</w:t>
+        <w:t xml:space="preserve">o </w:t>
+      </w:r>
+      <w:r>
+        <w:rPr>
+          <w:u w:val="single"/>
+        </w:rPr>
+        <w:t>Kernel Linear</w:t>
       </w:r>
       <w:r>
         <w:t xml:space="preserve"> por ter </w:t>
@@ -474,15 +656,82 @@
         <w:t>melhores r</w:t>
       </w:r>
       <w:r>
-        <w:t>esultados,</w:t>
-      </w:r>
-      <w:r>
-        <w:t xml:space="preserve"> decidimos substituir o m</w:t>
+        <w:t xml:space="preserve">esultados. Conseguiu-se detetar que grande parte do problema residia </w:t>
+      </w:r>
+      <w:r>
+        <w:lastRenderedPageBreak/>
+        <w:t>na extra</w:t>
+      </w:r>
+      <w:r>
+        <w:t>çã</w:t>
+      </w:r>
+      <w:r>
+        <w:t>o de features. Portanto foi feito o download atrav</w:t>
       </w:r>
       <w:r>
         <w:t>é</w:t>
       </w:r>
       <w:r>
+        <w:t xml:space="preserve">s do site do </w:t>
+      </w:r>
+      <w:r>
+        <w:rPr>
+          <w:i/>
+        </w:rPr>
+        <w:t>“</w:t>
+      </w:r>
+      <w:r>
+        <w:rPr>
+          <w:i/>
+        </w:rPr>
+        <w:t>open smile 2.3.0</w:t>
+      </w:r>
+      <w:r>
+        <w:rPr>
+          <w:i/>
+        </w:rPr>
+        <w:t>”</w:t>
+      </w:r>
+      <w:r>
+        <w:t xml:space="preserve"> e guardados todos os ficheiros de configura</w:t>
+      </w:r>
+      <w:r>
+        <w:t>çã</w:t>
+      </w:r>
+      <w:r>
+        <w:t>o para extra</w:t>
+      </w:r>
+      <w:r>
+        <w:t>çã</w:t>
+      </w:r>
+      <w:r>
+        <w:t>o de features. D</w:t>
+      </w:r>
+      <w:r>
+        <w:t>ecidi</w:t>
+      </w:r>
+      <w:r>
+        <w:t>u-se</w:t>
+      </w:r>
+      <w:r>
+        <w:t xml:space="preserve"> </w:t>
+      </w:r>
+      <w:r>
+        <w:t>ent</w:t>
+      </w:r>
+      <w:r>
+        <w:t>ã</w:t>
+      </w:r>
+      <w:r>
+        <w:t xml:space="preserve">o, </w:t>
+      </w:r>
+      <w:r>
+        <w:t>substituir o m</w:t>
+      </w:r>
+      <w:r>
+        <w:t>é</w:t>
+      </w:r>
+      <w:r>
         <w:t>todo de extra</w:t>
       </w:r>
       <w:r>
@@ -498,238 +747,337 @@
         <w:t>todo Extended</w:t>
       </w:r>
       <w:r>
-        <w:t xml:space="preserve"> Gemaps.</w:t>
-      </w:r>
-    </w:p>
+        <w:t xml:space="preserve"> GeMAPS</w:t>
+      </w:r>
+      <w:r>
+        <w:t>, cujos resultados podem ser encontrados abaixo:</w:t>
+      </w:r>
+    </w:p>
+    <w:p>
+      <w:pPr>
+        <w:keepNext/>
+        <w:jc w:val="both"/>
+      </w:pPr>
+      <w:r>
+        <w:rPr>
+          <w:rFonts w:hAnsiTheme="minorHAnsi"/>
+        </w:rPr>
+        <w:tab/>
+      </w:r>
+      <w:r>
+        <w:rPr>
+          <w:rFonts w:hAnsiTheme="minorHAnsi"/>
+          <w:noProof/>
+        </w:rPr>
+        <w:drawing>
+          <wp:inline distT="0" distB="0" distL="0" distR="0">
+            <wp:extent cx="4876800" cy="1714500"/>
+            <wp:effectExtent l="0" t="0" r="0" b="0"/>
+            <wp:docPr id="1" name="Imagem 1" descr="C:\Users\Mário\AppData\Local\Microsoft\Windows\INetCache\Content.Word\egemapsCut.png"/>
+            <wp:cNvGraphicFramePr>
+              <a:graphicFrameLocks xmlns:a="http://schemas.openxmlformats.org/drawingml/2006/main" noChangeAspect="1"/>
+            </wp:cNvGraphicFramePr>
+            <a:graphic xmlns:a="http://schemas.openxmlformats.org/drawingml/2006/main">
+              <a:graphicData uri="http://schemas.openxmlformats.org/drawingml/2006/picture">
+                <pic:pic xmlns:pic="http://schemas.openxmlformats.org/drawingml/2006/picture">
+                  <pic:nvPicPr>
+                    <pic:cNvPr id="0" name="Picture 1" descr="C:\Users\Mário\AppData\Local\Microsoft\Windows\INetCache\Content.Word\egemapsCut.png"/>
+                    <pic:cNvPicPr>
+                      <a:picLocks noChangeAspect="1" noChangeArrowheads="1"/>
+                    </pic:cNvPicPr>
+                  </pic:nvPicPr>
+                  <pic:blipFill>
+                    <a:blip r:embed="rId7">
+                      <a:extLst>
+                        <a:ext uri="{28A0092B-C50C-407E-A947-70E740481C1C}">
+                          <a14:useLocalDpi xmlns:a14="http://schemas.microsoft.com/office/drawing/2010/main" val="0"/>
+                        </a:ext>
+                      </a:extLst>
+                    </a:blip>
+                    <a:srcRect/>
+                    <a:stretch>
+                      <a:fillRect/>
+                    </a:stretch>
+                  </pic:blipFill>
+                  <pic:spPr bwMode="auto">
+                    <a:xfrm>
+                      <a:off x="0" y="0"/>
+                      <a:ext cx="4876800" cy="1714500"/>
+                    </a:xfrm>
+                    <a:prstGeom prst="rect">
+                      <a:avLst/>
+                    </a:prstGeom>
+                    <a:noFill/>
+                    <a:ln>
+                      <a:noFill/>
+                    </a:ln>
+                  </pic:spPr>
+                </pic:pic>
+              </a:graphicData>
+            </a:graphic>
+          </wp:inline>
+        </w:drawing>
+      </w:r>
+    </w:p>
+    <w:p>
+      <w:pPr>
+        <w:pStyle w:val="Legenda"/>
+        <w:jc w:val="center"/>
+      </w:pPr>
+      <w:r>
+        <w:t xml:space="preserve">Figura </w:t>
+      </w:r>
+      <w:r>
+        <w:fldChar w:fldCharType="begin"/>
+      </w:r>
+      <w:r>
+        <w:instrText xml:space="preserve"> SEQ Figura \* ARABIC </w:instrText>
+      </w:r>
+      <w:r>
+        <w:fldChar w:fldCharType="separate"/>
+      </w:r>
+      <w:r>
+        <w:rPr>
+          <w:noProof/>
+        </w:rPr>
+        <w:t>1</w:t>
+      </w:r>
+      <w:r>
+        <w:fldChar w:fldCharType="end"/>
+      </w:r>
+      <w:r>
+        <w:t xml:space="preserve"> - Resultado de sa</w:t>
+      </w:r>
+      <w:r>
+        <w:t>í</w:t>
+      </w:r>
+      <w:r>
+        <w:t>da para Extended GeMAPS</w:t>
+      </w:r>
+    </w:p>
+    <w:p/>
     <w:p>
       <w:pPr>
         <w:ind w:firstLine="360"/>
         <w:jc w:val="both"/>
       </w:pPr>
       <w:r>
-        <w:rPr>
-          <w:rFonts w:hAnsiTheme="minorHAnsi"/>
-        </w:rPr>
-        <w:lastRenderedPageBreak/>
-        <w:t>O grupo decidiu então mudar de abordagem e não utilizar a Baseline</w:t>
-      </w:r>
-      <w:r>
-        <w:rPr>
-          <w:rFonts w:hAnsiTheme="minorHAnsi"/>
-        </w:rPr>
-        <w:t xml:space="preserve"> </w:t>
-      </w:r>
-      <w:r>
-        <w:rPr>
-          <w:rFonts w:hAnsiTheme="minorHAnsi"/>
-        </w:rPr>
-        <w:t>inicialmente dada. Para isso vamos tentar explicar a linha de raciocínio</w:t>
-      </w:r>
-      <w:r>
-        <w:rPr>
-          <w:rFonts w:hAnsiTheme="minorHAnsi"/>
-        </w:rPr>
-        <w:t>:</w:t>
-      </w:r>
-    </w:p>
-    <w:p>
-      <w:pPr>
-        <w:pStyle w:val="PargrafodaLista"/>
-        <w:numPr>
-          <w:ilvl w:val="0"/>
-          <w:numId w:val="4"/>
-        </w:numPr>
-        <w:rPr>
-          <w:rFonts w:hAnsiTheme="minorHAnsi"/>
-          <w:lang w:val="en-GB"/>
-        </w:rPr>
-      </w:pPr>
-      <w:r>
-        <w:rPr>
-          <w:rFonts w:hAnsiTheme="minorHAnsi"/>
-          <w:lang w:val="en-GB"/>
-        </w:rPr>
-        <w:t>Audio (.wav) → F</w:t>
-      </w:r>
-      <w:r>
-        <w:rPr>
-          <w:rFonts w:hAnsiTheme="minorHAnsi"/>
-          <w:lang w:val="en-GB"/>
-        </w:rPr>
-        <w:t>eature Extraction (using MFCC)</w:t>
-      </w:r>
-    </w:p>
-    <w:p>
-      <w:pPr>
-        <w:pStyle w:val="PargrafodaLista"/>
-        <w:numPr>
-          <w:ilvl w:val="0"/>
-          <w:numId w:val="4"/>
-        </w:numPr>
-        <w:rPr>
-          <w:rFonts w:hAnsiTheme="minorHAnsi"/>
-          <w:lang w:val="en-GB"/>
-        </w:rPr>
-      </w:pPr>
-      <w:r>
-        <w:rPr>
-          <w:rFonts w:hAnsiTheme="minorHAnsi"/>
-          <w:lang w:val="en-GB"/>
-        </w:rPr>
-        <w:t>Features</w:t>
-      </w:r>
-      <w:r>
-        <w:rPr>
-          <w:rFonts w:hAnsiTheme="minorHAnsi"/>
-          <w:lang w:val="en-GB"/>
-        </w:rPr>
-        <w:t xml:space="preserve"> </w:t>
-      </w:r>
-      <w:r>
-        <w:rPr>
-          <w:rFonts w:hAnsiTheme="minorHAnsi"/>
-          <w:lang w:val="en-GB"/>
-        </w:rPr>
-        <w:t>obtidos</w:t>
-      </w:r>
-    </w:p>
-    <w:p>
-      <w:pPr>
-        <w:pStyle w:val="PargrafodaLista"/>
-        <w:numPr>
-          <w:ilvl w:val="0"/>
-          <w:numId w:val="4"/>
-        </w:numPr>
-        <w:rPr>
-          <w:rFonts w:hAnsiTheme="minorHAnsi"/>
-        </w:rPr>
-      </w:pPr>
-      <w:r>
-        <w:rPr>
-          <w:rFonts w:hAnsiTheme="minorHAnsi"/>
-        </w:rPr>
-        <w:t xml:space="preserve">Treino do </w:t>
-      </w:r>
-      <w:r>
-        <w:rPr>
-          <w:rFonts w:hAnsiTheme="minorHAnsi"/>
-        </w:rPr>
-        <w:t>model</w:t>
-      </w:r>
-      <w:r>
-        <w:rPr>
-          <w:rFonts w:hAnsiTheme="minorHAnsi"/>
-        </w:rPr>
-        <w:t>o</w:t>
-      </w:r>
-      <w:r>
-        <w:rPr>
-          <w:rFonts w:hAnsiTheme="minorHAnsi"/>
-        </w:rPr>
-        <w:t xml:space="preserve"> (Neural Network)</w:t>
-      </w:r>
-    </w:p>
-    <w:p>
-      <w:pPr>
-        <w:pStyle w:val="PargrafodaLista"/>
-        <w:numPr>
-          <w:ilvl w:val="0"/>
-          <w:numId w:val="4"/>
-        </w:numPr>
-        <w:rPr>
-          <w:rFonts w:hAnsiTheme="minorHAnsi"/>
-          <w:lang w:val="en-GB"/>
-        </w:rPr>
-      </w:pPr>
-      <w:r>
-        <w:rPr>
-          <w:rFonts w:hAnsiTheme="minorHAnsi"/>
-          <w:lang w:val="en-GB"/>
-        </w:rPr>
-        <w:t>Obtenção das</w:t>
-      </w:r>
-      <w:r>
-        <w:rPr>
-          <w:rFonts w:hAnsiTheme="minorHAnsi"/>
-          <w:lang w:val="en-GB"/>
-        </w:rPr>
-        <w:t xml:space="preserve"> classes</w:t>
-      </w:r>
-    </w:p>
-    <w:p>
-      <w:pPr>
-        <w:pStyle w:val="PargrafodaLista"/>
-        <w:numPr>
-          <w:ilvl w:val="0"/>
-          <w:numId w:val="4"/>
-        </w:numPr>
-        <w:rPr>
-          <w:rFonts w:hAnsiTheme="minorHAnsi"/>
-        </w:rPr>
-      </w:pPr>
-      <w:r>
-        <w:rPr>
-          <w:rFonts w:hAnsiTheme="minorHAnsi"/>
-        </w:rPr>
-        <w:t>Utilização de PCA (Principal component Analysis)</w:t>
-      </w:r>
-    </w:p>
-    <w:p>
-      <w:pPr>
-        <w:pStyle w:val="PargrafodaLista"/>
-        <w:numPr>
-          <w:ilvl w:val="0"/>
-          <w:numId w:val="4"/>
-        </w:numPr>
-        <w:rPr>
-          <w:rFonts w:hAnsiTheme="minorHAnsi"/>
-          <w:lang w:val="en-GB"/>
-        </w:rPr>
-      </w:pPr>
-      <w:r>
-        <w:rPr>
-          <w:rFonts w:hAnsiTheme="minorHAnsi"/>
-          <w:lang w:val="en-GB"/>
-        </w:rPr>
-        <w:t>Classificação da decisão</w:t>
-      </w:r>
-    </w:p>
-    <w:p>
-      <w:pPr>
-        <w:jc w:val="both"/>
-        <w:rPr>
-          <w:rFonts w:hAnsiTheme="minorHAnsi"/>
-          <w:lang w:val="en-GB"/>
-        </w:rPr>
-      </w:pPr>
+        <w:t>Mesmo considerando que o resultado seria pior, testou-se a baseline com GeMAPS tamb</w:t>
+      </w:r>
+      <w:r>
+        <w:t>é</w:t>
+      </w:r>
+      <w:r>
+        <w:t>m e os resultados encontram-se ilustrados abaixo:</w:t>
+      </w:r>
+    </w:p>
+    <w:p>
+      <w:pPr>
+        <w:keepNext/>
+        <w:ind w:firstLine="360"/>
+        <w:jc w:val="center"/>
+      </w:pPr>
+      <w:r>
+        <w:rPr>
+          <w:noProof/>
+        </w:rPr>
+        <w:drawing>
+          <wp:inline distT="0" distB="0" distL="0" distR="0">
+            <wp:extent cx="4829175" cy="1724025"/>
+            <wp:effectExtent l="0" t="0" r="9525" b="9525"/>
+            <wp:docPr id="2" name="Imagem 2" descr="C:\Users\Mário\AppData\Local\Microsoft\Windows\INetCache\Content.Word\gemapsCut.png"/>
+            <wp:cNvGraphicFramePr>
+              <a:graphicFrameLocks xmlns:a="http://schemas.openxmlformats.org/drawingml/2006/main" noChangeAspect="1"/>
+            </wp:cNvGraphicFramePr>
+            <a:graphic xmlns:a="http://schemas.openxmlformats.org/drawingml/2006/main">
+              <a:graphicData uri="http://schemas.openxmlformats.org/drawingml/2006/picture">
+                <pic:pic xmlns:pic="http://schemas.openxmlformats.org/drawingml/2006/picture">
+                  <pic:nvPicPr>
+                    <pic:cNvPr id="0" name="Picture 2" descr="C:\Users\Mário\AppData\Local\Microsoft\Windows\INetCache\Content.Word\gemapsCut.png"/>
+                    <pic:cNvPicPr>
+                      <a:picLocks noChangeAspect="1" noChangeArrowheads="1"/>
+                    </pic:cNvPicPr>
+                  </pic:nvPicPr>
+                  <pic:blipFill>
+                    <a:blip r:embed="rId8">
+                      <a:extLst>
+                        <a:ext uri="{28A0092B-C50C-407E-A947-70E740481C1C}">
+                          <a14:useLocalDpi xmlns:a14="http://schemas.microsoft.com/office/drawing/2010/main" val="0"/>
+                        </a:ext>
+                      </a:extLst>
+                    </a:blip>
+                    <a:srcRect/>
+                    <a:stretch>
+                      <a:fillRect/>
+                    </a:stretch>
+                  </pic:blipFill>
+                  <pic:spPr bwMode="auto">
+                    <a:xfrm>
+                      <a:off x="0" y="0"/>
+                      <a:ext cx="4829175" cy="1724025"/>
+                    </a:xfrm>
+                    <a:prstGeom prst="rect">
+                      <a:avLst/>
+                    </a:prstGeom>
+                    <a:noFill/>
+                    <a:ln>
+                      <a:noFill/>
+                    </a:ln>
+                  </pic:spPr>
+                </pic:pic>
+              </a:graphicData>
+            </a:graphic>
+          </wp:inline>
+        </w:drawing>
+      </w:r>
+    </w:p>
+    <w:p>
+      <w:pPr>
+        <w:pStyle w:val="Legenda"/>
+        <w:jc w:val="center"/>
+      </w:pPr>
+      <w:r>
+        <w:t xml:space="preserve">Figura </w:t>
+      </w:r>
+      <w:r>
+        <w:fldChar w:fldCharType="begin"/>
+      </w:r>
+      <w:r>
+        <w:instrText xml:space="preserve"> SEQ Figura \* ARABIC </w:instrText>
+      </w:r>
+      <w:r>
+        <w:fldChar w:fldCharType="separate"/>
+      </w:r>
+      <w:r>
+        <w:rPr>
+          <w:noProof/>
+        </w:rPr>
+        <w:t>2</w:t>
+      </w:r>
+      <w:r>
+        <w:fldChar w:fldCharType="end"/>
+      </w:r>
+      <w:r>
+        <w:t xml:space="preserve"> - Resultado de sa</w:t>
+      </w:r>
+      <w:r>
+        <w:t>í</w:t>
+      </w:r>
+      <w:r>
+        <w:t>da para GeMAPS</w:t>
+      </w:r>
     </w:p>
     <w:p>
       <w:pPr>
         <w:ind w:firstLine="360"/>
         <w:jc w:val="both"/>
       </w:pPr>
-      <w:r>
-        <w:rPr>
-          <w:rFonts w:hAnsiTheme="minorHAnsi"/>
-        </w:rPr>
-        <w:t>Para isto foram consideradas bibliotecas já existentes em 2 linguagens de programação (Python e Matlab) para realizar os obje</w:t>
-      </w:r>
-      <w:bookmarkStart w:id="1" w:name="_GoBack"/>
-      <w:bookmarkEnd w:id="1"/>
-      <w:r>
-        <w:rPr>
-          <w:rFonts w:hAnsiTheme="minorHAnsi"/>
-        </w:rPr>
-        <w:t>tivos anteriores.</w:t>
-      </w:r>
-    </w:p>
-    <w:p>
-      <w:pPr>
+    </w:p>
+    <w:p>
+      <w:pPr>
+        <w:ind w:firstLine="360"/>
         <w:jc w:val="both"/>
-        <w:rPr>
-          <w:rFonts w:hAnsiTheme="minorHAnsi"/>
-        </w:rPr>
-      </w:pPr>
+      </w:pPr>
+      <w:r>
+        <w:tab/>
+        <w:t>Dado que se tinham todos os outros ficheiros de configura</w:t>
+      </w:r>
+      <w:r>
+        <w:t>çã</w:t>
+      </w:r>
+      <w:r>
+        <w:t>o</w:t>
+      </w:r>
+      <w:r>
+        <w:t xml:space="preserve"> utilizados pelo open smile,</w:t>
+      </w:r>
+      <w:r>
+        <w:t xml:space="preserve"> </w:t>
+      </w:r>
+      <w:r>
+        <w:t xml:space="preserve">foi criado um script para correr todos os estes ficheiros e imprimir qual o melhor resultado. Tanto o script </w:t>
+      </w:r>
+      <w:r>
+        <w:rPr>
+          <w:b/>
+        </w:rPr>
+        <w:t>“</w:t>
+      </w:r>
+      <w:r>
+        <w:rPr>
+          <w:b/>
+        </w:rPr>
+        <w:t>runAllConfigs.sh</w:t>
+      </w:r>
+      <w:r>
+        <w:rPr>
+          <w:b/>
+        </w:rPr>
+        <w:t>”</w:t>
+      </w:r>
+      <w:r>
+        <w:t xml:space="preserve"> como o output gerado </w:t>
+      </w:r>
+      <w:r>
+        <w:rPr>
+          <w:b/>
+        </w:rPr>
+        <w:t>“</w:t>
+      </w:r>
+      <w:r>
+        <w:rPr>
+          <w:b/>
+        </w:rPr>
+        <w:t>resultsAllConfigs.txt</w:t>
+      </w:r>
+      <w:r>
+        <w:rPr>
+          <w:b/>
+        </w:rPr>
+        <w:t>”</w:t>
+      </w:r>
+      <w:r>
+        <w:t xml:space="preserve">, podem ser observados dentro do zip submetido. Uma nota a ter </w:t>
+      </w:r>
+      <w:r>
+        <w:t>é</w:t>
+      </w:r>
+      <w:r>
+        <w:t xml:space="preserve"> que, certos ficheiros de configura</w:t>
+      </w:r>
+      <w:r>
+        <w:t>çã</w:t>
+      </w:r>
+      <w:r>
+        <w:t>o n</w:t>
+      </w:r>
+      <w:r>
+        <w:t>ã</w:t>
+      </w:r>
+      <w:r>
+        <w:t>o se enquadram no m</w:t>
+      </w:r>
+      <w:r>
+        <w:t>é</w:t>
+      </w:r>
+      <w:r>
+        <w:t>todo utilizado. Sendo por isso a raz</w:t>
+      </w:r>
+      <w:r>
+        <w:t>ã</w:t>
+      </w:r>
+      <w:r>
+        <w:t>o de muitos deles obterem uma percentagem de accuracy final de 0.0%.</w:t>
+      </w:r>
+    </w:p>
+    <w:p>
+      <w:pPr>
+        <w:ind w:firstLine="360"/>
+        <w:jc w:val="both"/>
+      </w:pPr>
+      <w:r>
+        <w:t xml:space="preserve"> </w:t>
+      </w:r>
     </w:p>
     <w:p>
       <w:pPr>
@@ -781,13 +1129,103 @@
     </w:p>
     <w:p>
       <w:pPr>
-        <w:pStyle w:val="PargrafodaLista"/>
-      </w:pPr>
-    </w:p>
-    <w:p/>
+        <w:ind w:left="360" w:firstLine="348"/>
+        <w:jc w:val="both"/>
+      </w:pPr>
+      <w:r>
+        <w:t>Ap</w:t>
+      </w:r>
+      <w:r>
+        <w:t>ó</w:t>
+      </w:r>
+      <w:r>
+        <w:t xml:space="preserve">s terem sido corridos todos os testes com todas as suas variantes, o melhor resultado obtido foi, contrariamente ao esperado, </w:t>
+      </w:r>
+      <w:r>
+        <w:rPr>
+          <w:u w:val="single"/>
+        </w:rPr>
+        <w:t>kernel linear com m</w:t>
+      </w:r>
+      <w:r>
+        <w:rPr>
+          <w:u w:val="single"/>
+        </w:rPr>
+        <w:t>é</w:t>
+      </w:r>
+      <w:r>
+        <w:rPr>
+          <w:u w:val="single"/>
+        </w:rPr>
+        <w:t>todo de extra</w:t>
+      </w:r>
+      <w:r>
+        <w:rPr>
+          <w:u w:val="single"/>
+        </w:rPr>
+        <w:t>çã</w:t>
+      </w:r>
+      <w:r>
+        <w:rPr>
+          <w:u w:val="single"/>
+        </w:rPr>
+        <w:t>o de features de GeMAPS</w:t>
+      </w:r>
+      <w:r>
+        <w:t xml:space="preserve">, com uma percentagem de accuracy no ambiente de desenvolvimento de </w:t>
+      </w:r>
+      <w:r>
+        <w:rPr>
+          <w:b/>
+        </w:rPr>
+        <w:t>86,3014%</w:t>
+      </w:r>
+      <w:r>
+        <w:t>. A raz</w:t>
+      </w:r>
+      <w:r>
+        <w:t>ã</w:t>
+      </w:r>
+      <w:r>
+        <w:t>o pela qual tanto o kernel radial como o m</w:t>
+      </w:r>
+      <w:r>
+        <w:t>é</w:t>
+      </w:r>
+      <w:r>
+        <w:t>todo Extended GeMAPS n</w:t>
+      </w:r>
+      <w:r>
+        <w:t>ã</w:t>
+      </w:r>
+      <w:r>
+        <w:t>o se revelaram superiores, deve-se ao facto de o conjunto de dados de treino ser muito reduzido</w:t>
+      </w:r>
+      <w:r>
+        <w:t xml:space="preserve">, </w:t>
+      </w:r>
+      <w:r>
+        <w:t>n</w:t>
+      </w:r>
+      <w:r>
+        <w:t>ã</w:t>
+      </w:r>
+      <w:r>
+        <w:t>o sendo portanto uma amostra significativa e suficiente para correr estes dois m</w:t>
+      </w:r>
+      <w:r>
+        <w:t>é</w:t>
+      </w:r>
+      <w:r>
+        <w:t>todos.</w:t>
+      </w:r>
+      <w:r>
+        <w:t xml:space="preserve"> </w:t>
+      </w:r>
+    </w:p>
     <w:sectPr>
-      <w:headerReference w:type="default" r:id="rId7"/>
-      <w:footerReference w:type="default" r:id="rId8"/>
+      <w:headerReference w:type="default" r:id="rId9"/>
+      <w:footerReference w:type="default" r:id="rId10"/>
       <w:pgSz w:w="11906" w:h="16838"/>
       <w:pgMar w:top="1440" w:right="1440" w:bottom="1440" w:left="1440" w:header="708" w:footer="708" w:gutter="0"/>
       <w:cols w:space="708"/>
@@ -798,7 +1236,7 @@
 </file>
 
 <file path=word/endnotes.xml><?xml version="1.0" encoding="utf-8"?>
-<w:endnotes xmlns:wpc="http://schemas.microsoft.com/office/word/2010/wordprocessingCanvas" xmlns:cx="http://schemas.microsoft.com/office/drawing/2014/chartex" xmlns:cx1="http://schemas.microsoft.com/office/drawing/2015/9/8/chartex" xmlns:cx2="http://schemas.microsoft.com/office/drawing/2015/10/21/chartex" xmlns:cx3="http://schemas.microsoft.com/office/drawing/2016/5/9/chartex" xmlns:cx4="http://schemas.microsoft.com/office/drawing/2016/5/10/chartex" xmlns:cx5="http://schemas.microsoft.com/office/drawing/2016/5/11/chartex" xmlns:cx6="http://schemas.microsoft.com/office/drawing/2016/5/12/chartex" xmlns:cx7="http://schemas.microsoft.com/office/drawing/2016/5/13/chartex" xmlns:cx8="http://schemas.microsoft.com/office/drawing/2016/5/14/chartex" xmlns:mc="http://schemas.openxmlformats.org/markup-compatibility/2006" xmlns:o="urn:schemas-microsoft-com:office:office" xmlns:r="http://schemas.openxmlformats.org/officeDocument/2006/relationships" xmlns:m="http://schemas.openxmlformats.org/officeDocument/2006/math" xmlns:v="urn:schemas-microsoft-com:vml" xmlns:wp14="http://schemas.microsoft.com/office/word/2010/wordprocessingDrawing" xmlns:wp="http://schemas.openxmlformats.org/drawingml/2006/wordprocessingDrawing" xmlns:w10="urn:schemas-microsoft-com:office:word" xmlns:w="http://schemas.openxmlformats.org/wordprocessingml/2006/main" xmlns:w14="http://schemas.microsoft.com/office/word/2010/wordml" xmlns:w15="http://schemas.microsoft.com/office/word/2012/wordml" xmlns:w16se="http://schemas.microsoft.com/office/word/2015/wordml/symex" xmlns:wpg="http://schemas.microsoft.com/office/word/2010/wordprocessingGroup" xmlns:wpi="http://schemas.microsoft.com/office/word/2010/wordprocessingInk" xmlns:wne="http://schemas.microsoft.com/office/word/2006/wordml" xmlns:wps="http://schemas.microsoft.com/office/word/2010/wordprocessingShape" mc:Ignorable="w14 w15 w16se wp14">
+<w:endnotes xmlns:wpc="http://schemas.microsoft.com/office/word/2010/wordprocessingCanvas" xmlns:cx="http://schemas.microsoft.com/office/drawing/2014/chartex" xmlns:cx1="http://schemas.microsoft.com/office/drawing/2015/9/8/chartex" xmlns:cx2="http://schemas.microsoft.com/office/drawing/2015/10/21/chartex" xmlns:cx3="http://schemas.microsoft.com/office/drawing/2016/5/9/chartex" xmlns:cx4="http://schemas.microsoft.com/office/drawing/2016/5/10/chartex" xmlns:cx5="http://schemas.microsoft.com/office/drawing/2016/5/11/chartex" xmlns:cx6="http://schemas.microsoft.com/office/drawing/2016/5/12/chartex" xmlns:cx7="http://schemas.microsoft.com/office/drawing/2016/5/13/chartex" xmlns:cx8="http://schemas.microsoft.com/office/drawing/2016/5/14/chartex" xmlns:mc="http://schemas.openxmlformats.org/markup-compatibility/2006" xmlns:aink="http://schemas.microsoft.com/office/drawing/2016/ink" xmlns:am3d="http://schemas.microsoft.com/office/drawing/2017/model3d" xmlns:o="urn:schemas-microsoft-com:office:office" xmlns:r="http://schemas.openxmlformats.org/officeDocument/2006/relationships" xmlns:m="http://schemas.openxmlformats.org/officeDocument/2006/math" xmlns:v="urn:schemas-microsoft-com:vml" xmlns:wp14="http://schemas.microsoft.com/office/word/2010/wordprocessingDrawing" xmlns:wp="http://schemas.openxmlformats.org/drawingml/2006/wordprocessingDrawing" xmlns:w10="urn:schemas-microsoft-com:office:word" xmlns:w="http://schemas.openxmlformats.org/wordprocessingml/2006/main" xmlns:w14="http://schemas.microsoft.com/office/word/2010/wordml" xmlns:w15="http://schemas.microsoft.com/office/word/2012/wordml" xmlns:w16cid="http://schemas.microsoft.com/office/word/2016/wordml/cid" xmlns:w16se="http://schemas.microsoft.com/office/word/2015/wordml/symex" xmlns:wpg="http://schemas.microsoft.com/office/word/2010/wordprocessingGroup" xmlns:wpi="http://schemas.microsoft.com/office/word/2010/wordprocessingInk" xmlns:wne="http://schemas.microsoft.com/office/word/2006/wordml" xmlns:wps="http://schemas.microsoft.com/office/word/2010/wordprocessingShape" mc:Ignorable="w14 w15 w16se w16cid wp14">
   <w:endnote w:type="separator" w:id="-1">
     <w:p>
       <w:pPr>
@@ -823,7 +1261,7 @@
 </file>
 
 <file path=word/footer1.xml><?xml version="1.0" encoding="utf-8"?>
-<w:ftr xmlns:wpc="http://schemas.microsoft.com/office/word/2010/wordprocessingCanvas" xmlns:cx="http://schemas.microsoft.com/office/drawing/2014/chartex" xmlns:cx1="http://schemas.microsoft.com/office/drawing/2015/9/8/chartex" xmlns:cx2="http://schemas.microsoft.com/office/drawing/2015/10/21/chartex" xmlns:cx3="http://schemas.microsoft.com/office/drawing/2016/5/9/chartex" xmlns:cx4="http://schemas.microsoft.com/office/drawing/2016/5/10/chartex" xmlns:cx5="http://schemas.microsoft.com/office/drawing/2016/5/11/chartex" xmlns:cx6="http://schemas.microsoft.com/office/drawing/2016/5/12/chartex" xmlns:cx7="http://schemas.microsoft.com/office/drawing/2016/5/13/chartex" xmlns:cx8="http://schemas.microsoft.com/office/drawing/2016/5/14/chartex" xmlns:mc="http://schemas.openxmlformats.org/markup-compatibility/2006" xmlns:o="urn:schemas-microsoft-com:office:office" xmlns:r="http://schemas.openxmlformats.org/officeDocument/2006/relationships" xmlns:m="http://schemas.openxmlformats.org/officeDocument/2006/math" xmlns:v="urn:schemas-microsoft-com:vml" xmlns:wp14="http://schemas.microsoft.com/office/word/2010/wordprocessingDrawing" xmlns:wp="http://schemas.openxmlformats.org/drawingml/2006/wordprocessingDrawing" xmlns:w10="urn:schemas-microsoft-com:office:word" xmlns:w="http://schemas.openxmlformats.org/wordprocessingml/2006/main" xmlns:w14="http://schemas.microsoft.com/office/word/2010/wordml" xmlns:w15="http://schemas.microsoft.com/office/word/2012/wordml" xmlns:w16se="http://schemas.microsoft.com/office/word/2015/wordml/symex" xmlns:wpg="http://schemas.microsoft.com/office/word/2010/wordprocessingGroup" xmlns:wpi="http://schemas.microsoft.com/office/word/2010/wordprocessingInk" xmlns:wne="http://schemas.microsoft.com/office/word/2006/wordml" xmlns:wps="http://schemas.microsoft.com/office/word/2010/wordprocessingShape" mc:Ignorable="w14 w15 w16se wp14">
+<w:ftr xmlns:wpc="http://schemas.microsoft.com/office/word/2010/wordprocessingCanvas" xmlns:cx="http://schemas.microsoft.com/office/drawing/2014/chartex" xmlns:cx1="http://schemas.microsoft.com/office/drawing/2015/9/8/chartex" xmlns:cx2="http://schemas.microsoft.com/office/drawing/2015/10/21/chartex" xmlns:cx3="http://schemas.microsoft.com/office/drawing/2016/5/9/chartex" xmlns:cx4="http://schemas.microsoft.com/office/drawing/2016/5/10/chartex" xmlns:cx5="http://schemas.microsoft.com/office/drawing/2016/5/11/chartex" xmlns:cx6="http://schemas.microsoft.com/office/drawing/2016/5/12/chartex" xmlns:cx7="http://schemas.microsoft.com/office/drawing/2016/5/13/chartex" xmlns:cx8="http://schemas.microsoft.com/office/drawing/2016/5/14/chartex" xmlns:mc="http://schemas.openxmlformats.org/markup-compatibility/2006" xmlns:aink="http://schemas.microsoft.com/office/drawing/2016/ink" xmlns:am3d="http://schemas.microsoft.com/office/drawing/2017/model3d" xmlns:o="urn:schemas-microsoft-com:office:office" xmlns:r="http://schemas.openxmlformats.org/officeDocument/2006/relationships" xmlns:m="http://schemas.openxmlformats.org/officeDocument/2006/math" xmlns:v="urn:schemas-microsoft-com:vml" xmlns:wp14="http://schemas.microsoft.com/office/word/2010/wordprocessingDrawing" xmlns:wp="http://schemas.openxmlformats.org/drawingml/2006/wordprocessingDrawing" xmlns:w10="urn:schemas-microsoft-com:office:word" xmlns:w="http://schemas.openxmlformats.org/wordprocessingml/2006/main" xmlns:w14="http://schemas.microsoft.com/office/word/2010/wordml" xmlns:w15="http://schemas.microsoft.com/office/word/2012/wordml" xmlns:w16cid="http://schemas.microsoft.com/office/word/2016/wordml/cid" xmlns:w16se="http://schemas.microsoft.com/office/word/2015/wordml/symex" xmlns:wpg="http://schemas.microsoft.com/office/word/2010/wordprocessingGroup" xmlns:wpi="http://schemas.microsoft.com/office/word/2010/wordprocessingInk" xmlns:wne="http://schemas.microsoft.com/office/word/2006/wordml" xmlns:wps="http://schemas.microsoft.com/office/word/2010/wordprocessingShape" mc:Ignorable="w14 w15 w16se w16cid wp14">
   <w:sdt>
     <w:sdtPr>
       <w:id w:val="1849978890"/>
@@ -832,6 +1270,7 @@
         <w:docPartUnique/>
       </w:docPartObj>
     </w:sdtPr>
+    <w:sdtEndPr/>
     <w:sdtContent>
       <w:p>
         <w:pPr>
@@ -868,7 +1307,7 @@
 </file>
 
 <file path=word/footnotes.xml><?xml version="1.0" encoding="utf-8"?>
-<w:footnotes xmlns:wpc="http://schemas.microsoft.com/office/word/2010/wordprocessingCanvas" xmlns:cx="http://schemas.microsoft.com/office/drawing/2014/chartex" xmlns:cx1="http://schemas.microsoft.com/office/drawing/2015/9/8/chartex" xmlns:cx2="http://schemas.microsoft.com/office/drawing/2015/10/21/chartex" xmlns:cx3="http://schemas.microsoft.com/office/drawing/2016/5/9/chartex" xmlns:cx4="http://schemas.microsoft.com/office/drawing/2016/5/10/chartex" xmlns:cx5="http://schemas.microsoft.com/office/drawing/2016/5/11/chartex" xmlns:cx6="http://schemas.microsoft.com/office/drawing/2016/5/12/chartex" xmlns:cx7="http://schemas.microsoft.com/office/drawing/2016/5/13/chartex" xmlns:cx8="http://schemas.microsoft.com/office/drawing/2016/5/14/chartex" xmlns:mc="http://schemas.openxmlformats.org/markup-compatibility/2006" xmlns:o="urn:schemas-microsoft-com:office:office" xmlns:r="http://schemas.openxmlformats.org/officeDocument/2006/relationships" xmlns:m="http://schemas.openxmlformats.org/officeDocument/2006/math" xmlns:v="urn:schemas-microsoft-com:vml" xmlns:wp14="http://schemas.microsoft.com/office/word/2010/wordprocessingDrawing" xmlns:wp="http://schemas.openxmlformats.org/drawingml/2006/wordprocessingDrawing" xmlns:w10="urn:schemas-microsoft-com:office:word" xmlns:w="http://schemas.openxmlformats.org/wordprocessingml/2006/main" xmlns:w14="http://schemas.microsoft.com/office/word/2010/wordml" xmlns:w15="http://schemas.microsoft.com/office/word/2012/wordml" xmlns:w16se="http://schemas.microsoft.com/office/word/2015/wordml/symex" xmlns:wpg="http://schemas.microsoft.com/office/word/2010/wordprocessingGroup" xmlns:wpi="http://schemas.microsoft.com/office/word/2010/wordprocessingInk" xmlns:wne="http://schemas.microsoft.com/office/word/2006/wordml" xmlns:wps="http://schemas.microsoft.com/office/word/2010/wordprocessingShape" mc:Ignorable="w14 w15 w16se wp14">
+<w:footnotes xmlns:wpc="http://schemas.microsoft.com/office/word/2010/wordprocessingCanvas" xmlns:cx="http://schemas.microsoft.com/office/drawing/2014/chartex" xmlns:cx1="http://schemas.microsoft.com/office/drawing/2015/9/8/chartex" xmlns:cx2="http://schemas.microsoft.com/office/drawing/2015/10/21/chartex" xmlns:cx3="http://schemas.microsoft.com/office/drawing/2016/5/9/chartex" xmlns:cx4="http://schemas.microsoft.com/office/drawing/2016/5/10/chartex" xmlns:cx5="http://schemas.microsoft.com/office/drawing/2016/5/11/chartex" xmlns:cx6="http://schemas.microsoft.com/office/drawing/2016/5/12/chartex" xmlns:cx7="http://schemas.microsoft.com/office/drawing/2016/5/13/chartex" xmlns:cx8="http://schemas.microsoft.com/office/drawing/2016/5/14/chartex" xmlns:mc="http://schemas.openxmlformats.org/markup-compatibility/2006" xmlns:aink="http://schemas.microsoft.com/office/drawing/2016/ink" xmlns:am3d="http://schemas.microsoft.com/office/drawing/2017/model3d" xmlns:o="urn:schemas-microsoft-com:office:office" xmlns:r="http://schemas.openxmlformats.org/officeDocument/2006/relationships" xmlns:m="http://schemas.openxmlformats.org/officeDocument/2006/math" xmlns:v="urn:schemas-microsoft-com:vml" xmlns:wp14="http://schemas.microsoft.com/office/word/2010/wordprocessingDrawing" xmlns:wp="http://schemas.openxmlformats.org/drawingml/2006/wordprocessingDrawing" xmlns:w10="urn:schemas-microsoft-com:office:word" xmlns:w="http://schemas.openxmlformats.org/wordprocessingml/2006/main" xmlns:w14="http://schemas.microsoft.com/office/word/2010/wordml" xmlns:w15="http://schemas.microsoft.com/office/word/2012/wordml" xmlns:w16cid="http://schemas.microsoft.com/office/word/2016/wordml/cid" xmlns:w16se="http://schemas.microsoft.com/office/word/2015/wordml/symex" xmlns:wpg="http://schemas.microsoft.com/office/word/2010/wordprocessingGroup" xmlns:wpi="http://schemas.microsoft.com/office/word/2010/wordprocessingInk" xmlns:wne="http://schemas.microsoft.com/office/word/2006/wordml" xmlns:wps="http://schemas.microsoft.com/office/word/2010/wordprocessingShape" mc:Ignorable="w14 w15 w16se w16cid wp14">
   <w:footnote w:type="separator" w:id="-1">
     <w:p>
       <w:pPr>
@@ -893,7 +1332,7 @@
 </file>
 
 <file path=word/header1.xml><?xml version="1.0" encoding="utf-8"?>
-<w:hdr xmlns:wpc="http://schemas.microsoft.com/office/word/2010/wordprocessingCanvas" xmlns:cx="http://schemas.microsoft.com/office/drawing/2014/chartex" xmlns:cx1="http://schemas.microsoft.com/office/drawing/2015/9/8/chartex" xmlns:cx2="http://schemas.microsoft.com/office/drawing/2015/10/21/chartex" xmlns:cx3="http://schemas.microsoft.com/office/drawing/2016/5/9/chartex" xmlns:cx4="http://schemas.microsoft.com/office/drawing/2016/5/10/chartex" xmlns:cx5="http://schemas.microsoft.com/office/drawing/2016/5/11/chartex" xmlns:cx6="http://schemas.microsoft.com/office/drawing/2016/5/12/chartex" xmlns:cx7="http://schemas.microsoft.com/office/drawing/2016/5/13/chartex" xmlns:cx8="http://schemas.microsoft.com/office/drawing/2016/5/14/chartex" xmlns:mc="http://schemas.openxmlformats.org/markup-compatibility/2006" xmlns:o="urn:schemas-microsoft-com:office:office" xmlns:r="http://schemas.openxmlformats.org/officeDocument/2006/relationships" xmlns:m="http://schemas.openxmlformats.org/officeDocument/2006/math" xmlns:v="urn:schemas-microsoft-com:vml" xmlns:wp14="http://schemas.microsoft.com/office/word/2010/wordprocessingDrawing" xmlns:wp="http://schemas.openxmlformats.org/drawingml/2006/wordprocessingDrawing" xmlns:w10="urn:schemas-microsoft-com:office:word" xmlns:w="http://schemas.openxmlformats.org/wordprocessingml/2006/main" xmlns:w14="http://schemas.microsoft.com/office/word/2010/wordml" xmlns:w15="http://schemas.microsoft.com/office/word/2012/wordml" xmlns:w16se="http://schemas.microsoft.com/office/word/2015/wordml/symex" xmlns:wpg="http://schemas.microsoft.com/office/word/2010/wordprocessingGroup" xmlns:wpi="http://schemas.microsoft.com/office/word/2010/wordprocessingInk" xmlns:wne="http://schemas.microsoft.com/office/word/2006/wordml" xmlns:wps="http://schemas.microsoft.com/office/word/2010/wordprocessingShape" mc:Ignorable="w14 w15 w16se wp14">
+<w:hdr xmlns:wpc="http://schemas.microsoft.com/office/word/2010/wordprocessingCanvas" xmlns:cx="http://schemas.microsoft.com/office/drawing/2014/chartex" xmlns:cx1="http://schemas.microsoft.com/office/drawing/2015/9/8/chartex" xmlns:cx2="http://schemas.microsoft.com/office/drawing/2015/10/21/chartex" xmlns:cx3="http://schemas.microsoft.com/office/drawing/2016/5/9/chartex" xmlns:cx4="http://schemas.microsoft.com/office/drawing/2016/5/10/chartex" xmlns:cx5="http://schemas.microsoft.com/office/drawing/2016/5/11/chartex" xmlns:cx6="http://schemas.microsoft.com/office/drawing/2016/5/12/chartex" xmlns:cx7="http://schemas.microsoft.com/office/drawing/2016/5/13/chartex" xmlns:cx8="http://schemas.microsoft.com/office/drawing/2016/5/14/chartex" xmlns:mc="http://schemas.openxmlformats.org/markup-compatibility/2006" xmlns:aink="http://schemas.microsoft.com/office/drawing/2016/ink" xmlns:am3d="http://schemas.microsoft.com/office/drawing/2017/model3d" xmlns:o="urn:schemas-microsoft-com:office:office" xmlns:r="http://schemas.openxmlformats.org/officeDocument/2006/relationships" xmlns:m="http://schemas.openxmlformats.org/officeDocument/2006/math" xmlns:v="urn:schemas-microsoft-com:vml" xmlns:wp14="http://schemas.microsoft.com/office/word/2010/wordprocessingDrawing" xmlns:wp="http://schemas.openxmlformats.org/drawingml/2006/wordprocessingDrawing" xmlns:w10="urn:schemas-microsoft-com:office:word" xmlns:w="http://schemas.openxmlformats.org/wordprocessingml/2006/main" xmlns:w14="http://schemas.microsoft.com/office/word/2010/wordml" xmlns:w15="http://schemas.microsoft.com/office/word/2012/wordml" xmlns:w16cid="http://schemas.microsoft.com/office/word/2016/wordml/cid" xmlns:w16se="http://schemas.microsoft.com/office/word/2015/wordml/symex" xmlns:wpg="http://schemas.microsoft.com/office/word/2010/wordprocessingGroup" xmlns:wpi="http://schemas.microsoft.com/office/word/2010/wordprocessingInk" xmlns:wne="http://schemas.microsoft.com/office/word/2006/wordml" xmlns:wps="http://schemas.microsoft.com/office/word/2010/wordprocessingShape" mc:Ignorable="w14 w15 w16se w16cid wp14">
   <w:p>
     <w:pPr>
       <w:pStyle w:val="Rodap"/>
@@ -1039,7 +1478,7 @@
 </file>
 
 <file path=word/numbering.xml><?xml version="1.0" encoding="utf-8"?>
-<w:numbering xmlns:wpc="http://schemas.microsoft.com/office/word/2010/wordprocessingCanvas" xmlns:cx="http://schemas.microsoft.com/office/drawing/2014/chartex" xmlns:cx1="http://schemas.microsoft.com/office/drawing/2015/9/8/chartex" xmlns:cx2="http://schemas.microsoft.com/office/drawing/2015/10/21/chartex" xmlns:cx3="http://schemas.microsoft.com/office/drawing/2016/5/9/chartex" xmlns:cx4="http://schemas.microsoft.com/office/drawing/2016/5/10/chartex" xmlns:cx5="http://schemas.microsoft.com/office/drawing/2016/5/11/chartex" xmlns:cx6="http://schemas.microsoft.com/office/drawing/2016/5/12/chartex" xmlns:cx7="http://schemas.microsoft.com/office/drawing/2016/5/13/chartex" xmlns:cx8="http://schemas.microsoft.com/office/drawing/2016/5/14/chartex" xmlns:mc="http://schemas.openxmlformats.org/markup-compatibility/2006" xmlns:o="urn:schemas-microsoft-com:office:office" xmlns:r="http://schemas.openxmlformats.org/officeDocument/2006/relationships" xmlns:m="http://schemas.openxmlformats.org/officeDocument/2006/math" xmlns:v="urn:schemas-microsoft-com:vml" xmlns:wp14="http://schemas.microsoft.com/office/word/2010/wordprocessingDrawing" xmlns:wp="http://schemas.openxmlformats.org/drawingml/2006/wordprocessingDrawing" xmlns:w10="urn:schemas-microsoft-com:office:word" xmlns:w="http://schemas.openxmlformats.org/wordprocessingml/2006/main" xmlns:w14="http://schemas.microsoft.com/office/word/2010/wordml" xmlns:w15="http://schemas.microsoft.com/office/word/2012/wordml" xmlns:w16se="http://schemas.microsoft.com/office/word/2015/wordml/symex" xmlns:wpg="http://schemas.microsoft.com/office/word/2010/wordprocessingGroup" xmlns:wpi="http://schemas.microsoft.com/office/word/2010/wordprocessingInk" xmlns:wne="http://schemas.microsoft.com/office/word/2006/wordml" xmlns:wps="http://schemas.microsoft.com/office/word/2010/wordprocessingShape" mc:Ignorable="w14 w15 w16se wp14">
+<w:numbering xmlns:wpc="http://schemas.microsoft.com/office/word/2010/wordprocessingCanvas" xmlns:cx="http://schemas.microsoft.com/office/drawing/2014/chartex" xmlns:cx1="http://schemas.microsoft.com/office/drawing/2015/9/8/chartex" xmlns:cx2="http://schemas.microsoft.com/office/drawing/2015/10/21/chartex" xmlns:cx3="http://schemas.microsoft.com/office/drawing/2016/5/9/chartex" xmlns:cx4="http://schemas.microsoft.com/office/drawing/2016/5/10/chartex" xmlns:cx5="http://schemas.microsoft.com/office/drawing/2016/5/11/chartex" xmlns:cx6="http://schemas.microsoft.com/office/drawing/2016/5/12/chartex" xmlns:cx7="http://schemas.microsoft.com/office/drawing/2016/5/13/chartex" xmlns:cx8="http://schemas.microsoft.com/office/drawing/2016/5/14/chartex" xmlns:mc="http://schemas.openxmlformats.org/markup-compatibility/2006" xmlns:aink="http://schemas.microsoft.com/office/drawing/2016/ink" xmlns:am3d="http://schemas.microsoft.com/office/drawing/2017/model3d" xmlns:o="urn:schemas-microsoft-com:office:office" xmlns:r="http://schemas.openxmlformats.org/officeDocument/2006/relationships" xmlns:m="http://schemas.openxmlformats.org/officeDocument/2006/math" xmlns:v="urn:schemas-microsoft-com:vml" xmlns:wp14="http://schemas.microsoft.com/office/word/2010/wordprocessingDrawing" xmlns:wp="http://schemas.openxmlformats.org/drawingml/2006/wordprocessingDrawing" xmlns:w10="urn:schemas-microsoft-com:office:word" xmlns:w="http://schemas.openxmlformats.org/wordprocessingml/2006/main" xmlns:w14="http://schemas.microsoft.com/office/word/2010/wordml" xmlns:w15="http://schemas.microsoft.com/office/word/2012/wordml" xmlns:w16cid="http://schemas.microsoft.com/office/word/2016/wordml/cid" xmlns:w16se="http://schemas.microsoft.com/office/word/2015/wordml/symex" xmlns:wpg="http://schemas.microsoft.com/office/word/2010/wordprocessingGroup" xmlns:wpi="http://schemas.microsoft.com/office/word/2010/wordprocessingInk" xmlns:wne="http://schemas.microsoft.com/office/word/2006/wordml" xmlns:wps="http://schemas.microsoft.com/office/word/2010/wordprocessingShape" mc:Ignorable="w14 w15 w16se w16cid wp14">
   <w:abstractNum w:abstractNumId="0" w15:restartNumberingAfterBreak="0">
     <w:nsid w:val="0AD36953"/>
     <w:multiLevelType w:val="hybridMultilevel"/>
@@ -1509,7 +1948,7 @@
 </file>
 
 <file path=word/styles.xml><?xml version="1.0" encoding="utf-8"?>
-<w:styles xmlns:mc="http://schemas.openxmlformats.org/markup-compatibility/2006" xmlns:r="http://schemas.openxmlformats.org/officeDocument/2006/relationships" xmlns:w="http://schemas.openxmlformats.org/wordprocessingml/2006/main" xmlns:w14="http://schemas.microsoft.com/office/word/2010/wordml" xmlns:w15="http://schemas.microsoft.com/office/word/2012/wordml" xmlns:w16se="http://schemas.microsoft.com/office/word/2015/wordml/symex" mc:Ignorable="w14 w15 w16se">
+<w:styles xmlns:mc="http://schemas.openxmlformats.org/markup-compatibility/2006" xmlns:r="http://schemas.openxmlformats.org/officeDocument/2006/relationships" xmlns:w="http://schemas.openxmlformats.org/wordprocessingml/2006/main" xmlns:w14="http://schemas.microsoft.com/office/word/2010/wordml" xmlns:w15="http://schemas.microsoft.com/office/word/2012/wordml" xmlns:w16cid="http://schemas.microsoft.com/office/word/2016/wordml/cid" xmlns:w16se="http://schemas.microsoft.com/office/word/2015/wordml/symex" mc:Ignorable="w14 w15 w16se w16cid">
   <w:docDefaults>
     <w:rPrDefault>
       <w:rPr>
@@ -1525,7 +1964,7 @@
       </w:pPr>
     </w:pPrDefault>
   </w:docDefaults>
-  <w:latentStyles w:defLockedState="0" w:defUIPriority="99" w:defSemiHidden="0" w:defUnhideWhenUsed="0" w:defQFormat="0" w:count="374">
+  <w:latentStyles w:defLockedState="0" w:defUIPriority="99" w:defSemiHidden="0" w:defUnhideWhenUsed="0" w:defQFormat="0" w:count="375">
     <w:lsdException w:name="Normal" w:uiPriority="0" w:qFormat="1"/>
     <w:lsdException w:name="heading 1" w:uiPriority="9" w:qFormat="1"/>
     <w:lsdException w:name="heading 2" w:semiHidden="1" w:uiPriority="9" w:unhideWhenUsed="1" w:qFormat="1"/>
@@ -1900,6 +2339,7 @@
     <w:lsdException w:name="Mention" w:semiHidden="1" w:unhideWhenUsed="1"/>
     <w:lsdException w:name="Smart Hyperlink" w:semiHidden="1" w:unhideWhenUsed="1"/>
     <w:lsdException w:name="Hashtag" w:semiHidden="1" w:unhideWhenUsed="1"/>
+    <w:lsdException w:name="Unresolved Mention" w:semiHidden="1" w:unhideWhenUsed="1"/>
   </w:latentStyles>
   <w:style w:type="paragraph" w:default="1" w:styleId="Normal">
     <w:name w:val="Normal"/>
@@ -2020,6 +2460,25 @@
       <w:ind w:left="720"/>
       <w:contextualSpacing/>
     </w:pPr>
+  </w:style>
+  <w:style w:type="paragraph" w:styleId="Legenda">
+    <w:name w:val="caption"/>
+    <w:basedOn w:val="Normal"/>
+    <w:next w:val="Normal"/>
+    <w:uiPriority w:val="35"/>
+    <w:unhideWhenUsed/>
+    <w:qFormat/>
+    <w:rsid w:val="000930E4"/>
+    <w:pPr>
+      <w:spacing w:after="200" w:line="240" w:lineRule="auto"/>
+    </w:pPr>
+    <w:rPr>
+      <w:i/>
+      <w:iCs/>
+      <w:color w:val="44546A" w:themeColor="text2"/>
+      <w:sz w:val="18"/>
+      <w:szCs w:val="18"/>
+    </w:rPr>
   </w:style>
 </w:styles>
 </file>

</xml_diff>